<commit_message>
implement OAuth2 Resource Server with JWT (RSA)
</commit_message>
<xml_diff>
--- a/Lab01_VoNgocThuyVy_22653241.docx
+++ b/Lab01_VoNgocThuyVy_22653241.docx
@@ -34,6 +34,45 @@
           <w:lang w:val="vi-VN"/>
         </w:rPr>
         <w:t>LAB 01: Message Queue + JWT</w:t>
+      </w:r>
+    </w:p>
+    <w:p>
+      <w:pPr>
+        <w:jc w:val="center"/>
+        <w:rPr>
+          <w:rFonts w:hint="default" w:cs="Times New Roman Bold" w:asciiTheme="minorAscii" w:hAnsiTheme="minorAscii"/>
+          <w:b/>
+          <w:bCs/>
+          <w:sz w:val="28"/>
+          <w:szCs w:val="28"/>
+          <w:lang w:val="vi-VN"/>
+        </w:rPr>
+      </w:pPr>
+      <w:bookmarkStart w:id="0" w:name="_GoBack"/>
+      <w:bookmarkEnd w:id="0"/>
+    </w:p>
+    <w:p>
+      <w:pPr>
+        <w:jc w:val="center"/>
+        <w:rPr>
+          <w:rFonts w:hint="default" w:cs="Times New Roman Bold" w:asciiTheme="minorAscii" w:hAnsiTheme="minorAscii"/>
+          <w:b/>
+          <w:bCs/>
+          <w:sz w:val="28"/>
+          <w:szCs w:val="28"/>
+          <w:lang w:val="vi-VN"/>
+        </w:rPr>
+      </w:pPr>
+      <w:r>
+        <w:rPr>
+          <w:rFonts w:hint="default" w:cs="Times New Roman Bold" w:asciiTheme="minorAscii" w:hAnsiTheme="minorAscii"/>
+          <w:b/>
+          <w:bCs/>
+          <w:sz w:val="28"/>
+          <w:szCs w:val="28"/>
+          <w:lang w:val="vi-VN"/>
+        </w:rPr>
+        <w:t xml:space="preserve">Message Queue </w:t>
       </w:r>
     </w:p>
     <w:p>
@@ -324,13 +363,788 @@
     </w:p>
     <w:p>
       <w:pPr>
-        <w:rPr>
-          <w:rFonts w:hint="default" w:asciiTheme="minorAscii" w:hAnsiTheme="minorAscii"/>
-          <w:lang w:val="vi-VN"/>
-        </w:rPr>
-      </w:pPr>
-      <w:bookmarkStart w:id="0" w:name="_GoBack"/>
-      <w:bookmarkEnd w:id="0"/>
+        <w:numPr>
+          <w:ilvl w:val="0"/>
+          <w:numId w:val="2"/>
+        </w:numPr>
+        <w:ind w:left="0" w:leftChars="0" w:firstLine="0" w:firstLineChars="0"/>
+        <w:rPr>
+          <w:rFonts w:hint="default" w:asciiTheme="minorAscii" w:hAnsiTheme="minorAscii"/>
+          <w:lang w:val="vi-VN"/>
+        </w:rPr>
+      </w:pPr>
+      <w:r>
+        <w:rPr>
+          <w:rFonts w:hint="default" w:asciiTheme="minorAscii" w:hAnsiTheme="minorAscii"/>
+          <w:lang w:val="vi-VN"/>
+        </w:rPr>
+        <w:t>Test lỗi thiếu email -&gt; vào DLQ</w:t>
+      </w:r>
+    </w:p>
+    <w:p>
+      <w:pPr>
+        <w:numPr>
+          <w:numId w:val="0"/>
+        </w:numPr>
+        <w:ind w:leftChars="0"/>
+        <w:rPr>
+          <w:rFonts w:hint="default" w:asciiTheme="minorAscii" w:hAnsiTheme="minorAscii"/>
+        </w:rPr>
+      </w:pPr>
+      <w:r>
+        <w:rPr>
+          <w:rFonts w:hint="default" w:asciiTheme="minorAscii" w:hAnsiTheme="minorAscii"/>
+        </w:rPr>
+        <w:drawing>
+          <wp:inline distT="0" distB="0" distL="114300" distR="114300">
+            <wp:extent cx="4210050" cy="643255"/>
+            <wp:effectExtent l="0" t="0" r="6350" b="17145"/>
+            <wp:docPr id="11" name="Picture 11"/>
+            <wp:cNvGraphicFramePr>
+              <a:graphicFrameLocks xmlns:a="http://schemas.openxmlformats.org/drawingml/2006/main" noChangeAspect="1"/>
+            </wp:cNvGraphicFramePr>
+            <a:graphic xmlns:a="http://schemas.openxmlformats.org/drawingml/2006/main">
+              <a:graphicData uri="http://schemas.openxmlformats.org/drawingml/2006/picture">
+                <pic:pic xmlns:pic="http://schemas.openxmlformats.org/drawingml/2006/picture">
+                  <pic:nvPicPr>
+                    <pic:cNvPr id="11" name="Picture 11"/>
+                    <pic:cNvPicPr>
+                      <a:picLocks noChangeAspect="1"/>
+                    </pic:cNvPicPr>
+                  </pic:nvPicPr>
+                  <pic:blipFill>
+                    <a:blip r:embed="rId9"/>
+                    <a:stretch>
+                      <a:fillRect/>
+                    </a:stretch>
+                  </pic:blipFill>
+                  <pic:spPr>
+                    <a:xfrm>
+                      <a:off x="0" y="0"/>
+                      <a:ext cx="4210050" cy="643255"/>
+                    </a:xfrm>
+                    <a:prstGeom prst="rect">
+                      <a:avLst/>
+                    </a:prstGeom>
+                    <a:noFill/>
+                    <a:ln>
+                      <a:noFill/>
+                    </a:ln>
+                  </pic:spPr>
+                </pic:pic>
+              </a:graphicData>
+            </a:graphic>
+          </wp:inline>
+        </w:drawing>
+      </w:r>
+    </w:p>
+    <w:p>
+      <w:pPr>
+        <w:numPr>
+          <w:numId w:val="0"/>
+        </w:numPr>
+        <w:ind w:leftChars="0"/>
+        <w:rPr>
+          <w:rFonts w:hint="default" w:asciiTheme="minorAscii" w:hAnsiTheme="minorAscii"/>
+        </w:rPr>
+      </w:pPr>
+      <w:r>
+        <w:rPr>
+          <w:rFonts w:hint="default" w:asciiTheme="minorAscii" w:hAnsiTheme="minorAscii"/>
+        </w:rPr>
+        <w:drawing>
+          <wp:inline distT="0" distB="0" distL="114300" distR="114300">
+            <wp:extent cx="4924425" cy="3081655"/>
+            <wp:effectExtent l="0" t="0" r="3175" b="17145"/>
+            <wp:docPr id="12" name="Picture 12"/>
+            <wp:cNvGraphicFramePr>
+              <a:graphicFrameLocks xmlns:a="http://schemas.openxmlformats.org/drawingml/2006/main" noChangeAspect="1"/>
+            </wp:cNvGraphicFramePr>
+            <a:graphic xmlns:a="http://schemas.openxmlformats.org/drawingml/2006/main">
+              <a:graphicData uri="http://schemas.openxmlformats.org/drawingml/2006/picture">
+                <pic:pic xmlns:pic="http://schemas.openxmlformats.org/drawingml/2006/picture">
+                  <pic:nvPicPr>
+                    <pic:cNvPr id="12" name="Picture 12"/>
+                    <pic:cNvPicPr>
+                      <a:picLocks noChangeAspect="1"/>
+                    </pic:cNvPicPr>
+                  </pic:nvPicPr>
+                  <pic:blipFill>
+                    <a:blip r:embed="rId10"/>
+                    <a:stretch>
+                      <a:fillRect/>
+                    </a:stretch>
+                  </pic:blipFill>
+                  <pic:spPr>
+                    <a:xfrm>
+                      <a:off x="0" y="0"/>
+                      <a:ext cx="4924425" cy="3081655"/>
+                    </a:xfrm>
+                    <a:prstGeom prst="rect">
+                      <a:avLst/>
+                    </a:prstGeom>
+                    <a:noFill/>
+                    <a:ln>
+                      <a:noFill/>
+                    </a:ln>
+                  </pic:spPr>
+                </pic:pic>
+              </a:graphicData>
+            </a:graphic>
+          </wp:inline>
+        </w:drawing>
+      </w:r>
+    </w:p>
+    <w:p>
+      <w:pPr>
+        <w:numPr>
+          <w:numId w:val="0"/>
+        </w:numPr>
+        <w:ind w:leftChars="0"/>
+        <w:rPr>
+          <w:rFonts w:hint="default" w:asciiTheme="minorAscii" w:hAnsiTheme="minorAscii"/>
+          <w:lang w:val="vi-VN"/>
+        </w:rPr>
+      </w:pPr>
+    </w:p>
+    <w:p>
+      <w:pPr>
+        <w:numPr>
+          <w:numId w:val="0"/>
+        </w:numPr>
+        <w:ind w:leftChars="0"/>
+        <w:rPr>
+          <w:rFonts w:hint="default" w:asciiTheme="minorAscii" w:hAnsiTheme="minorAscii"/>
+          <w:lang w:val="vi-VN"/>
+        </w:rPr>
+      </w:pPr>
+    </w:p>
+    <w:p>
+      <w:pPr>
+        <w:numPr>
+          <w:numId w:val="0"/>
+        </w:numPr>
+        <w:ind w:leftChars="0"/>
+        <w:rPr>
+          <w:rFonts w:hint="default" w:asciiTheme="minorAscii" w:hAnsiTheme="minorAscii"/>
+          <w:lang w:val="vi-VN"/>
+        </w:rPr>
+      </w:pPr>
+    </w:p>
+    <w:p>
+      <w:pPr>
+        <w:numPr>
+          <w:ilvl w:val="0"/>
+          <w:numId w:val="2"/>
+        </w:numPr>
+        <w:ind w:left="0" w:leftChars="0" w:firstLine="0" w:firstLineChars="0"/>
+        <w:rPr>
+          <w:rFonts w:hint="default" w:asciiTheme="minorAscii" w:hAnsiTheme="minorAscii"/>
+          <w:lang w:val="vi-VN"/>
+        </w:rPr>
+      </w:pPr>
+      <w:r>
+        <w:rPr>
+          <w:rFonts w:hint="default" w:asciiTheme="minorAscii" w:hAnsiTheme="minorAscii"/>
+          <w:lang w:val="vi-VN"/>
+        </w:rPr>
+        <w:t xml:space="preserve">Test lại message đúng </w:t>
+      </w:r>
+    </w:p>
+    <w:p>
+      <w:pPr>
+        <w:numPr>
+          <w:numId w:val="0"/>
+        </w:numPr>
+        <w:ind w:leftChars="0"/>
+        <w:rPr>
+          <w:rFonts w:hint="default" w:asciiTheme="minorAscii" w:hAnsiTheme="minorAscii"/>
+        </w:rPr>
+      </w:pPr>
+      <w:r>
+        <w:rPr>
+          <w:rFonts w:hint="default" w:asciiTheme="minorAscii" w:hAnsiTheme="minorAscii"/>
+        </w:rPr>
+        <w:drawing>
+          <wp:inline distT="0" distB="0" distL="114300" distR="114300">
+            <wp:extent cx="5269865" cy="584835"/>
+            <wp:effectExtent l="0" t="0" r="13335" b="24765"/>
+            <wp:docPr id="13" name="Picture 13"/>
+            <wp:cNvGraphicFramePr>
+              <a:graphicFrameLocks xmlns:a="http://schemas.openxmlformats.org/drawingml/2006/main" noChangeAspect="1"/>
+            </wp:cNvGraphicFramePr>
+            <a:graphic xmlns:a="http://schemas.openxmlformats.org/drawingml/2006/main">
+              <a:graphicData uri="http://schemas.openxmlformats.org/drawingml/2006/picture">
+                <pic:pic xmlns:pic="http://schemas.openxmlformats.org/drawingml/2006/picture">
+                  <pic:nvPicPr>
+                    <pic:cNvPr id="13" name="Picture 13"/>
+                    <pic:cNvPicPr>
+                      <a:picLocks noChangeAspect="1"/>
+                    </pic:cNvPicPr>
+                  </pic:nvPicPr>
+                  <pic:blipFill>
+                    <a:blip r:embed="rId11"/>
+                    <a:stretch>
+                      <a:fillRect/>
+                    </a:stretch>
+                  </pic:blipFill>
+                  <pic:spPr>
+                    <a:xfrm>
+                      <a:off x="0" y="0"/>
+                      <a:ext cx="5269865" cy="584835"/>
+                    </a:xfrm>
+                    <a:prstGeom prst="rect">
+                      <a:avLst/>
+                    </a:prstGeom>
+                    <a:noFill/>
+                    <a:ln>
+                      <a:noFill/>
+                    </a:ln>
+                  </pic:spPr>
+                </pic:pic>
+              </a:graphicData>
+            </a:graphic>
+          </wp:inline>
+        </w:drawing>
+      </w:r>
+    </w:p>
+    <w:p>
+      <w:pPr>
+        <w:numPr>
+          <w:numId w:val="0"/>
+        </w:numPr>
+        <w:ind w:leftChars="0"/>
+        <w:rPr>
+          <w:rFonts w:hint="default" w:asciiTheme="minorAscii" w:hAnsiTheme="minorAscii"/>
+        </w:rPr>
+      </w:pPr>
+      <w:r>
+        <w:rPr>
+          <w:rFonts w:hint="default" w:asciiTheme="minorAscii" w:hAnsiTheme="minorAscii"/>
+        </w:rPr>
+        <w:drawing>
+          <wp:inline distT="0" distB="0" distL="114300" distR="114300">
+            <wp:extent cx="4819650" cy="4500880"/>
+            <wp:effectExtent l="0" t="0" r="6350" b="20320"/>
+            <wp:docPr id="14" name="Picture 14"/>
+            <wp:cNvGraphicFramePr>
+              <a:graphicFrameLocks xmlns:a="http://schemas.openxmlformats.org/drawingml/2006/main" noChangeAspect="1"/>
+            </wp:cNvGraphicFramePr>
+            <a:graphic xmlns:a="http://schemas.openxmlformats.org/drawingml/2006/main">
+              <a:graphicData uri="http://schemas.openxmlformats.org/drawingml/2006/picture">
+                <pic:pic xmlns:pic="http://schemas.openxmlformats.org/drawingml/2006/picture">
+                  <pic:nvPicPr>
+                    <pic:cNvPr id="14" name="Picture 14"/>
+                    <pic:cNvPicPr>
+                      <a:picLocks noChangeAspect="1"/>
+                    </pic:cNvPicPr>
+                  </pic:nvPicPr>
+                  <pic:blipFill>
+                    <a:blip r:embed="rId12"/>
+                    <a:stretch>
+                      <a:fillRect/>
+                    </a:stretch>
+                  </pic:blipFill>
+                  <pic:spPr>
+                    <a:xfrm>
+                      <a:off x="0" y="0"/>
+                      <a:ext cx="4819650" cy="4500880"/>
+                    </a:xfrm>
+                    <a:prstGeom prst="rect">
+                      <a:avLst/>
+                    </a:prstGeom>
+                    <a:noFill/>
+                    <a:ln>
+                      <a:noFill/>
+                    </a:ln>
+                  </pic:spPr>
+                </pic:pic>
+              </a:graphicData>
+            </a:graphic>
+          </wp:inline>
+        </w:drawing>
+      </w:r>
+    </w:p>
+    <w:p>
+      <w:pPr>
+        <w:numPr>
+          <w:numId w:val="0"/>
+        </w:numPr>
+        <w:ind w:leftChars="0"/>
+        <w:rPr>
+          <w:rFonts w:hint="default" w:asciiTheme="minorAscii" w:hAnsiTheme="minorAscii"/>
+        </w:rPr>
+      </w:pPr>
+    </w:p>
+    <w:p>
+      <w:pPr>
+        <w:numPr>
+          <w:numId w:val="0"/>
+        </w:numPr>
+        <w:ind w:leftChars="0"/>
+        <w:rPr>
+          <w:rFonts w:hint="default" w:asciiTheme="minorAscii" w:hAnsiTheme="minorAscii"/>
+        </w:rPr>
+      </w:pPr>
+    </w:p>
+    <w:p>
+      <w:pPr>
+        <w:numPr>
+          <w:numId w:val="0"/>
+        </w:numPr>
+        <w:ind w:leftChars="0"/>
+        <w:rPr>
+          <w:rFonts w:hint="default" w:asciiTheme="minorAscii" w:hAnsiTheme="minorAscii"/>
+        </w:rPr>
+      </w:pPr>
+    </w:p>
+    <w:p>
+      <w:pPr>
+        <w:numPr>
+          <w:numId w:val="0"/>
+        </w:numPr>
+        <w:ind w:leftChars="0"/>
+        <w:rPr>
+          <w:rFonts w:hint="default" w:asciiTheme="minorAscii" w:hAnsiTheme="minorAscii"/>
+        </w:rPr>
+      </w:pPr>
+    </w:p>
+    <w:p>
+      <w:pPr>
+        <w:numPr>
+          <w:numId w:val="0"/>
+        </w:numPr>
+        <w:ind w:leftChars="0"/>
+        <w:rPr>
+          <w:rFonts w:hint="default" w:asciiTheme="minorAscii" w:hAnsiTheme="minorAscii"/>
+        </w:rPr>
+      </w:pPr>
+    </w:p>
+    <w:p>
+      <w:pPr>
+        <w:numPr>
+          <w:numId w:val="0"/>
+        </w:numPr>
+        <w:ind w:leftChars="0"/>
+        <w:rPr>
+          <w:rFonts w:hint="default" w:asciiTheme="minorAscii" w:hAnsiTheme="minorAscii"/>
+        </w:rPr>
+      </w:pPr>
+    </w:p>
+    <w:p>
+      <w:pPr>
+        <w:numPr>
+          <w:numId w:val="0"/>
+        </w:numPr>
+        <w:ind w:leftChars="0"/>
+        <w:rPr>
+          <w:rFonts w:hint="default" w:asciiTheme="minorAscii" w:hAnsiTheme="minorAscii"/>
+        </w:rPr>
+      </w:pPr>
+    </w:p>
+    <w:p>
+      <w:pPr>
+        <w:numPr>
+          <w:numId w:val="0"/>
+        </w:numPr>
+        <w:ind w:leftChars="0"/>
+        <w:rPr>
+          <w:rFonts w:hint="default" w:asciiTheme="minorAscii" w:hAnsiTheme="minorAscii"/>
+        </w:rPr>
+      </w:pPr>
+    </w:p>
+    <w:p>
+      <w:pPr>
+        <w:numPr>
+          <w:numId w:val="0"/>
+        </w:numPr>
+        <w:ind w:leftChars="0"/>
+        <w:rPr>
+          <w:rFonts w:hint="default" w:asciiTheme="minorAscii" w:hAnsiTheme="minorAscii"/>
+        </w:rPr>
+      </w:pPr>
+    </w:p>
+    <w:p>
+      <w:pPr>
+        <w:numPr>
+          <w:numId w:val="0"/>
+        </w:numPr>
+        <w:ind w:leftChars="0"/>
+        <w:rPr>
+          <w:rFonts w:hint="default" w:asciiTheme="minorAscii" w:hAnsiTheme="minorAscii"/>
+        </w:rPr>
+      </w:pPr>
+    </w:p>
+    <w:p>
+      <w:pPr>
+        <w:numPr>
+          <w:numId w:val="0"/>
+        </w:numPr>
+        <w:ind w:leftChars="0"/>
+        <w:rPr>
+          <w:rFonts w:hint="default" w:asciiTheme="minorAscii" w:hAnsiTheme="minorAscii"/>
+        </w:rPr>
+      </w:pPr>
+    </w:p>
+    <w:p>
+      <w:pPr>
+        <w:numPr>
+          <w:numId w:val="0"/>
+        </w:numPr>
+        <w:ind w:leftChars="0"/>
+        <w:rPr>
+          <w:rFonts w:hint="default" w:asciiTheme="minorAscii" w:hAnsiTheme="minorAscii"/>
+        </w:rPr>
+      </w:pPr>
+    </w:p>
+    <w:p>
+      <w:pPr>
+        <w:numPr>
+          <w:numId w:val="0"/>
+        </w:numPr>
+        <w:ind w:leftChars="0"/>
+        <w:rPr>
+          <w:rFonts w:hint="default" w:asciiTheme="minorAscii" w:hAnsiTheme="minorAscii"/>
+        </w:rPr>
+      </w:pPr>
+    </w:p>
+    <w:p>
+      <w:pPr>
+        <w:numPr>
+          <w:numId w:val="0"/>
+        </w:numPr>
+        <w:ind w:leftChars="0"/>
+        <w:rPr>
+          <w:rFonts w:hint="default" w:asciiTheme="minorAscii" w:hAnsiTheme="minorAscii"/>
+        </w:rPr>
+      </w:pPr>
+    </w:p>
+    <w:p>
+      <w:pPr>
+        <w:numPr>
+          <w:numId w:val="0"/>
+        </w:numPr>
+        <w:ind w:leftChars="0"/>
+        <w:rPr>
+          <w:rFonts w:hint="default" w:asciiTheme="minorAscii" w:hAnsiTheme="minorAscii"/>
+        </w:rPr>
+      </w:pPr>
+    </w:p>
+    <w:p>
+      <w:pPr>
+        <w:numPr>
+          <w:numId w:val="0"/>
+        </w:numPr>
+        <w:ind w:leftChars="0"/>
+        <w:rPr>
+          <w:rFonts w:hint="default" w:asciiTheme="minorAscii" w:hAnsiTheme="minorAscii"/>
+        </w:rPr>
+      </w:pPr>
+    </w:p>
+    <w:p>
+      <w:pPr>
+        <w:numPr>
+          <w:numId w:val="0"/>
+        </w:numPr>
+        <w:ind w:leftChars="0"/>
+        <w:rPr>
+          <w:rFonts w:hint="default" w:asciiTheme="minorAscii" w:hAnsiTheme="minorAscii"/>
+        </w:rPr>
+      </w:pPr>
+    </w:p>
+    <w:p>
+      <w:pPr>
+        <w:numPr>
+          <w:numId w:val="0"/>
+        </w:numPr>
+        <w:ind w:leftChars="0"/>
+        <w:rPr>
+          <w:rFonts w:hint="default" w:asciiTheme="minorAscii" w:hAnsiTheme="minorAscii"/>
+        </w:rPr>
+      </w:pPr>
+    </w:p>
+    <w:p>
+      <w:pPr>
+        <w:numPr>
+          <w:numId w:val="0"/>
+        </w:numPr>
+        <w:ind w:leftChars="0"/>
+        <w:rPr>
+          <w:rFonts w:hint="default" w:asciiTheme="minorAscii" w:hAnsiTheme="minorAscii"/>
+        </w:rPr>
+      </w:pPr>
+    </w:p>
+    <w:p>
+      <w:pPr>
+        <w:numPr>
+          <w:numId w:val="0"/>
+        </w:numPr>
+        <w:ind w:leftChars="0"/>
+        <w:rPr>
+          <w:rFonts w:hint="default" w:asciiTheme="minorAscii" w:hAnsiTheme="minorAscii"/>
+        </w:rPr>
+      </w:pPr>
+    </w:p>
+    <w:p>
+      <w:pPr>
+        <w:numPr>
+          <w:numId w:val="0"/>
+        </w:numPr>
+        <w:ind w:leftChars="0"/>
+        <w:rPr>
+          <w:rFonts w:hint="default" w:asciiTheme="minorAscii" w:hAnsiTheme="minorAscii"/>
+        </w:rPr>
+      </w:pPr>
+    </w:p>
+    <w:p>
+      <w:pPr>
+        <w:numPr>
+          <w:numId w:val="0"/>
+        </w:numPr>
+        <w:ind w:leftChars="0"/>
+        <w:rPr>
+          <w:rFonts w:hint="default" w:asciiTheme="minorAscii" w:hAnsiTheme="minorAscii"/>
+        </w:rPr>
+      </w:pPr>
+    </w:p>
+    <w:p>
+      <w:pPr>
+        <w:numPr>
+          <w:numId w:val="0"/>
+        </w:numPr>
+        <w:ind w:leftChars="0"/>
+        <w:rPr>
+          <w:rFonts w:hint="default" w:asciiTheme="minorAscii" w:hAnsiTheme="minorAscii"/>
+        </w:rPr>
+      </w:pPr>
+    </w:p>
+    <w:p>
+      <w:pPr>
+        <w:numPr>
+          <w:numId w:val="0"/>
+        </w:numPr>
+        <w:ind w:leftChars="0"/>
+        <w:rPr>
+          <w:rFonts w:hint="default" w:asciiTheme="minorAscii" w:hAnsiTheme="minorAscii"/>
+        </w:rPr>
+      </w:pPr>
+    </w:p>
+    <w:p>
+      <w:pPr>
+        <w:numPr>
+          <w:numId w:val="0"/>
+        </w:numPr>
+        <w:ind w:leftChars="0"/>
+        <w:jc w:val="center"/>
+        <w:rPr>
+          <w:rFonts w:hint="default" w:ascii="Times New Roman Bold" w:hAnsi="Times New Roman Bold" w:cs="Times New Roman Bold"/>
+          <w:b/>
+          <w:bCs/>
+          <w:sz w:val="32"/>
+          <w:szCs w:val="32"/>
+          <w:vertAlign w:val="baseline"/>
+          <w:lang w:val="vi-VN"/>
+        </w:rPr>
+      </w:pPr>
+      <w:r>
+        <w:rPr>
+          <w:rFonts w:hint="default" w:ascii="Times New Roman Bold" w:hAnsi="Times New Roman Bold" w:cs="Times New Roman Bold"/>
+          <w:b/>
+          <w:bCs/>
+          <w:sz w:val="32"/>
+          <w:szCs w:val="32"/>
+          <w:vertAlign w:val="baseline"/>
+          <w:lang w:val="vi-VN"/>
+        </w:rPr>
+        <w:t>JWT</w:t>
+      </w:r>
+    </w:p>
+    <w:p>
+      <w:pPr>
+        <w:numPr>
+          <w:numId w:val="0"/>
+        </w:numPr>
+        <w:ind w:leftChars="0"/>
+        <w:jc w:val="center"/>
+        <w:rPr>
+          <w:rFonts w:hint="default" w:ascii="Times New Roman Bold" w:hAnsi="Times New Roman Bold" w:cs="Times New Roman Bold"/>
+          <w:b/>
+          <w:bCs/>
+          <w:sz w:val="32"/>
+          <w:szCs w:val="32"/>
+          <w:vertAlign w:val="baseline"/>
+          <w:lang w:val="vi-VN"/>
+        </w:rPr>
+      </w:pPr>
+    </w:p>
+    <w:p>
+      <w:pPr>
+        <w:numPr>
+          <w:ilvl w:val="0"/>
+          <w:numId w:val="3"/>
+        </w:numPr>
+        <w:rPr>
+          <w:rFonts w:hint="default" w:asciiTheme="minorAscii" w:hAnsiTheme="minorAscii"/>
+          <w:lang w:val="vi-VN"/>
+        </w:rPr>
+      </w:pPr>
+      <w:r>
+        <w:rPr>
+          <w:rFonts w:hint="default" w:asciiTheme="minorAscii" w:hAnsiTheme="minorAscii"/>
+          <w:lang w:val="vi-VN"/>
+        </w:rPr>
+        <w:t xml:space="preserve">Tạo </w:t>
+      </w:r>
+      <w:r>
+        <w:rPr>
+          <w:rFonts w:hint="default" w:asciiTheme="minorAscii" w:hAnsiTheme="minorAscii"/>
+          <w:lang w:val="vi-VN"/>
+        </w:rPr>
+        <w:t>project jwt và chạy được Spring Boot</w:t>
+      </w:r>
+    </w:p>
+    <w:p>
+      <w:pPr>
+        <w:numPr>
+          <w:numId w:val="0"/>
+        </w:numPr>
+        <w:rPr>
+          <w:rFonts w:hint="default" w:asciiTheme="minorAscii" w:hAnsiTheme="minorAscii"/>
+          <w:lang w:val="vi-VN"/>
+        </w:rPr>
+      </w:pPr>
+    </w:p>
+    <w:p>
+      <w:pPr>
+        <w:numPr>
+          <w:numId w:val="0"/>
+        </w:numPr>
+      </w:pPr>
+      <w:r>
+        <w:drawing>
+          <wp:inline distT="0" distB="0" distL="114300" distR="114300">
+            <wp:extent cx="5267960" cy="3175000"/>
+            <wp:effectExtent l="0" t="0" r="15240" b="0"/>
+            <wp:docPr id="16" name="Picture 16"/>
+            <wp:cNvGraphicFramePr>
+              <a:graphicFrameLocks xmlns:a="http://schemas.openxmlformats.org/drawingml/2006/main" noChangeAspect="1"/>
+            </wp:cNvGraphicFramePr>
+            <a:graphic xmlns:a="http://schemas.openxmlformats.org/drawingml/2006/main">
+              <a:graphicData uri="http://schemas.openxmlformats.org/drawingml/2006/picture">
+                <pic:pic xmlns:pic="http://schemas.openxmlformats.org/drawingml/2006/picture">
+                  <pic:nvPicPr>
+                    <pic:cNvPr id="16" name="Picture 16"/>
+                    <pic:cNvPicPr>
+                      <a:picLocks noChangeAspect="1"/>
+                    </pic:cNvPicPr>
+                  </pic:nvPicPr>
+                  <pic:blipFill>
+                    <a:blip r:embed="rId13"/>
+                    <a:stretch>
+                      <a:fillRect/>
+                    </a:stretch>
+                  </pic:blipFill>
+                  <pic:spPr>
+                    <a:xfrm>
+                      <a:off x="0" y="0"/>
+                      <a:ext cx="5267960" cy="3175000"/>
+                    </a:xfrm>
+                    <a:prstGeom prst="rect">
+                      <a:avLst/>
+                    </a:prstGeom>
+                    <a:noFill/>
+                    <a:ln>
+                      <a:noFill/>
+                    </a:ln>
+                  </pic:spPr>
+                </pic:pic>
+              </a:graphicData>
+            </a:graphic>
+          </wp:inline>
+        </w:drawing>
+      </w:r>
+    </w:p>
+    <w:p>
+      <w:pPr>
+        <w:numPr>
+          <w:numId w:val="0"/>
+        </w:numPr>
+      </w:pPr>
+    </w:p>
+    <w:p>
+      <w:pPr>
+        <w:numPr>
+          <w:ilvl w:val="0"/>
+          <w:numId w:val="3"/>
+        </w:numPr>
+        <w:ind w:left="0" w:leftChars="0" w:firstLine="0" w:firstLineChars="0"/>
+        <w:rPr>
+          <w:rFonts w:hint="default" w:asciiTheme="minorAscii" w:hAnsiTheme="minorAscii"/>
+          <w:lang w:val="vi-VN"/>
+        </w:rPr>
+      </w:pPr>
+      <w:r>
+        <w:rPr>
+          <w:rFonts w:hint="default" w:asciiTheme="minorAscii" w:hAnsiTheme="minorAscii"/>
+          <w:lang w:val="vi-VN"/>
+        </w:rPr>
+        <w:t>Chạy test</w:t>
+      </w:r>
+    </w:p>
+    <w:p>
+      <w:pPr>
+        <w:numPr>
+          <w:numId w:val="0"/>
+        </w:numPr>
+        <w:ind w:leftChars="0"/>
+        <w:rPr>
+          <w:rFonts w:hint="default"/>
+          <w:lang w:val="vi-VN"/>
+        </w:rPr>
+      </w:pPr>
+      <w:r>
+        <w:drawing>
+          <wp:inline distT="0" distB="0" distL="114300" distR="114300">
+            <wp:extent cx="5172075" cy="1076325"/>
+            <wp:effectExtent l="0" t="0" r="9525" b="15875"/>
+            <wp:docPr id="17" name="Picture 17"/>
+            <wp:cNvGraphicFramePr>
+              <a:graphicFrameLocks xmlns:a="http://schemas.openxmlformats.org/drawingml/2006/main" noChangeAspect="1"/>
+            </wp:cNvGraphicFramePr>
+            <a:graphic xmlns:a="http://schemas.openxmlformats.org/drawingml/2006/main">
+              <a:graphicData uri="http://schemas.openxmlformats.org/drawingml/2006/picture">
+                <pic:pic xmlns:pic="http://schemas.openxmlformats.org/drawingml/2006/picture">
+                  <pic:nvPicPr>
+                    <pic:cNvPr id="17" name="Picture 17"/>
+                    <pic:cNvPicPr>
+                      <a:picLocks noChangeAspect="1"/>
+                    </pic:cNvPicPr>
+                  </pic:nvPicPr>
+                  <pic:blipFill>
+                    <a:blip r:embed="rId14"/>
+                    <a:stretch>
+                      <a:fillRect/>
+                    </a:stretch>
+                  </pic:blipFill>
+                  <pic:spPr>
+                    <a:xfrm>
+                      <a:off x="0" y="0"/>
+                      <a:ext cx="5172075" cy="1076325"/>
+                    </a:xfrm>
+                    <a:prstGeom prst="rect">
+                      <a:avLst/>
+                    </a:prstGeom>
+                    <a:noFill/>
+                    <a:ln>
+                      <a:noFill/>
+                    </a:ln>
+                  </pic:spPr>
+                </pic:pic>
+              </a:graphicData>
+            </a:graphic>
+          </wp:inline>
+        </w:drawing>
+      </w:r>
     </w:p>
     <w:sectPr>
       <w:headerReference r:id="rId3" w:type="default"/>
@@ -408,11 +1222,26 @@
       <w:lvlJc w:val="left"/>
     </w:lvl>
   </w:abstractNum>
+  <w:abstractNum w:abstractNumId="2">
+    <w:nsid w:val="F539127D"/>
+    <w:multiLevelType w:val="singleLevel"/>
+    <w:tmpl w:val="F539127D"/>
+    <w:lvl w:ilvl="0" w:tentative="0">
+      <w:start w:val="1"/>
+      <w:numFmt w:val="decimal"/>
+      <w:suff w:val="space"/>
+      <w:lvlText w:val="%1."/>
+      <w:lvlJc w:val="left"/>
+    </w:lvl>
+  </w:abstractNum>
   <w:num w:numId="1">
     <w:abstractNumId w:val="1"/>
   </w:num>
   <w:num w:numId="2">
     <w:abstractNumId w:val="0"/>
+  </w:num>
+  <w:num w:numId="3">
+    <w:abstractNumId w:val="2"/>
   </w:num>
 </w:numbering>
 </file>
@@ -422,7 +1251,7 @@
   <w:docDefaults>
     <w:rPrDefault>
       <w:rPr>
-        <w:rFonts w:asciiTheme="minorHAnsi" w:hAnsiTheme="minorHAnsi" w:eastAsiaTheme="minorEastAsia" w:cstheme="minorBidi"/>
+        <w:rFonts w:ascii="Times New Roman" w:hAnsi="Times New Roman" w:eastAsia="SimSun" w:cs="Times New Roman"/>
       </w:rPr>
     </w:rPrDefault>
     <w:pPrDefault/>

</xml_diff>